<commit_message>
Updated problem 1 with better, verified results. Updated writeup.
</commit_message>
<xml_diff>
--- a/HW4/hw4.docx
+++ b/HW4/hw4.docx
@@ -218,10 +218,10 @@
           <w:szCs w:val="24"/>
         </w:rPr>
         <w:drawing>
-          <wp:inline distT="0" distB="0" distL="0" distR="0">
-            <wp:extent cx="4164122" cy="4404360"/>
-            <wp:effectExtent l="0" t="0" r="8255" b="0"/>
-            <wp:docPr id="2" name="Picture 2" descr="C:\Users\Michael\workspaces\CS498\HW4\Problem3_4\part_a.png"/>
+          <wp:inline distT="0" distB="0" distL="0" distR="0" wp14:anchorId="0006D4F0" wp14:editId="2123AD51">
+            <wp:extent cx="3508525" cy="3710940"/>
+            <wp:effectExtent l="0" t="0" r="0" b="3810"/>
+            <wp:docPr id="6" name="Picture 6" descr="C:\Users\Michael\workspaces\CS498\HW4\Problem3_4\part_a.png"/>
             <wp:cNvGraphicFramePr>
               <a:graphicFrameLocks xmlns:a="http://schemas.openxmlformats.org/drawingml/2006/main" noChangeAspect="1"/>
             </wp:cNvGraphicFramePr>
@@ -229,7 +229,7 @@
               <a:graphicData uri="http://schemas.openxmlformats.org/drawingml/2006/picture">
                 <pic:pic xmlns:pic="http://schemas.openxmlformats.org/drawingml/2006/picture">
                   <pic:nvPicPr>
-                    <pic:cNvPr id="0" name="Picture 4" descr="C:\Users\Michael\workspaces\CS498\HW4\Problem3_4\part_a.png"/>
+                    <pic:cNvPr id="0" name="Picture 2" descr="C:\Users\Michael\workspaces\CS498\HW4\Problem3_4\part_a.png"/>
                     <pic:cNvPicPr>
                       <a:picLocks noChangeAspect="1" noChangeArrowheads="1"/>
                     </pic:cNvPicPr>
@@ -250,7 +250,7 @@
                   <pic:spPr bwMode="auto">
                     <a:xfrm>
                       <a:off x="0" y="0"/>
-                      <a:ext cx="4165215" cy="4405516"/>
+                      <a:ext cx="3510608" cy="3713143"/>
                     </a:xfrm>
                     <a:prstGeom prst="rect">
                       <a:avLst/>
@@ -266,8 +266,6 @@
           </wp:inline>
         </w:drawing>
       </w:r>
-      <w:bookmarkStart w:id="0" w:name="_GoBack"/>
-      <w:bookmarkEnd w:id="0"/>
     </w:p>
     <w:p>
       <w:pPr>
@@ -286,13 +284,15 @@
         <w:jc w:val="center"/>
         <w:rPr>
           <w:rFonts w:ascii="Times New Roman" w:hAnsi="Times New Roman"/>
-          <w:sz w:val="24"/>
-          <w:szCs w:val="24"/>
-        </w:rPr>
-      </w:pPr>
-      <w:r>
-        <w:rPr>
-          <w:rFonts w:ascii="Times New Roman" w:hAnsi="Times New Roman"/>
+          <w:b/>
+          <w:sz w:val="24"/>
+          <w:szCs w:val="24"/>
+        </w:rPr>
+      </w:pPr>
+      <w:r>
+        <w:rPr>
+          <w:rFonts w:ascii="Times New Roman" w:hAnsi="Times New Roman"/>
+          <w:b/>
           <w:sz w:val="24"/>
           <w:szCs w:val="24"/>
         </w:rPr>
@@ -362,7 +362,15 @@
           <w:sz w:val="24"/>
           <w:szCs w:val="24"/>
         </w:rPr>
-        <w:t>princomp</w:t>
+        <w:t>pr</w:t>
+      </w:r>
+      <w:r>
+        <w:rPr>
+          <w:rFonts w:ascii="Times New Roman" w:hAnsi="Times New Roman"/>
+          <w:sz w:val="24"/>
+          <w:szCs w:val="24"/>
+        </w:rPr>
+        <w:t>comp</w:t>
       </w:r>
       <w:proofErr w:type="spellEnd"/>
       <w:r>
@@ -380,7 +388,23 @@
           <w:sz w:val="24"/>
           <w:szCs w:val="24"/>
         </w:rPr>
-        <w:t xml:space="preserve">) in the lattice package. The first two principle components are plotted blow (Figure 2). Significant distortion is introduced into the data. In particular, the mostly distinct Iris types now overlap. </w:t>
+        <w:t xml:space="preserve">) in the lattice package. The first two principle components are plotted blow (Figure 2). </w:t>
+      </w:r>
+      <w:r>
+        <w:rPr>
+          <w:rFonts w:ascii="Times New Roman" w:hAnsi="Times New Roman"/>
+          <w:sz w:val="24"/>
+          <w:szCs w:val="24"/>
+        </w:rPr>
+        <w:t xml:space="preserve">The data is significantly more varied along the first component than the second. This could be useful to reduce unnecessary dimensions. </w:t>
+      </w:r>
+      <w:r>
+        <w:rPr>
+          <w:rFonts w:ascii="Times New Roman" w:hAnsi="Times New Roman"/>
+          <w:sz w:val="24"/>
+          <w:szCs w:val="24"/>
+        </w:rPr>
+        <w:t xml:space="preserve"> </w:t>
       </w:r>
     </w:p>
     <w:p>
@@ -413,9 +437,9 @@
         <w:lastRenderedPageBreak/>
         <w:drawing>
           <wp:inline distT="0" distB="0" distL="0" distR="0">
-            <wp:extent cx="4251960" cy="3154856"/>
-            <wp:effectExtent l="0" t="0" r="0" b="7620"/>
-            <wp:docPr id="3" name="Picture 3" descr="C:\Users\Michael\workspaces\CS498\HW4\Problem3_4\part_b.png"/>
+            <wp:extent cx="5943600" cy="4407058"/>
+            <wp:effectExtent l="0" t="0" r="0" b="0"/>
+            <wp:docPr id="7" name="Picture 7" descr="C:\Users\Michael\workspaces\CS498\HW4\Problem3_4\part_b.png"/>
             <wp:cNvGraphicFramePr>
               <a:graphicFrameLocks xmlns:a="http://schemas.openxmlformats.org/drawingml/2006/main" noChangeAspect="1"/>
             </wp:cNvGraphicFramePr>
@@ -423,7 +447,7 @@
               <a:graphicData uri="http://schemas.openxmlformats.org/drawingml/2006/picture">
                 <pic:pic xmlns:pic="http://schemas.openxmlformats.org/drawingml/2006/picture">
                   <pic:nvPicPr>
-                    <pic:cNvPr id="0" name="Picture 5" descr="C:\Users\Michael\workspaces\CS498\HW4\Problem3_4\part_b.png"/>
+                    <pic:cNvPr id="0" name="Picture 3" descr="C:\Users\Michael\workspaces\CS498\HW4\Problem3_4\part_b.png"/>
                     <pic:cNvPicPr>
                       <a:picLocks noChangeAspect="1" noChangeArrowheads="1"/>
                     </pic:cNvPicPr>
@@ -444,7 +468,7 @@
                   <pic:spPr bwMode="auto">
                     <a:xfrm>
                       <a:off x="0" y="0"/>
-                      <a:ext cx="4254149" cy="3156480"/>
+                      <a:ext cx="5943600" cy="4407058"/>
                     </a:xfrm>
                     <a:prstGeom prst="rect">
                       <a:avLst/>
@@ -489,7 +513,25 @@
           <w:sz w:val="24"/>
           <w:szCs w:val="24"/>
         </w:rPr>
-        <w:t>Figure 2. Principle components of Iris data</w:t>
+        <w:t xml:space="preserve">Figure 2. </w:t>
+      </w:r>
+      <w:r>
+        <w:rPr>
+          <w:rFonts w:ascii="Times New Roman" w:hAnsi="Times New Roman"/>
+          <w:b/>
+          <w:sz w:val="24"/>
+          <w:szCs w:val="24"/>
+        </w:rPr>
+        <w:t>First and second p</w:t>
+      </w:r>
+      <w:r>
+        <w:rPr>
+          <w:rFonts w:ascii="Times New Roman" w:hAnsi="Times New Roman"/>
+          <w:b/>
+          <w:sz w:val="24"/>
+          <w:szCs w:val="24"/>
+        </w:rPr>
+        <w:t>rinciple components of Iris data</w:t>
       </w:r>
     </w:p>
     <w:p>
@@ -582,18 +624,58 @@
           <w:sz w:val="24"/>
           <w:szCs w:val="24"/>
         </w:rPr>
-        <w:t xml:space="preserve">The plot looks significantly better than the plot in Figure 2. The data is more separated, meaning it will be easier to cluster or classify. </w:t>
-      </w:r>
-    </w:p>
-    <w:p>
-      <w:pPr>
-        <w:spacing w:after="0" w:line="240" w:lineRule="auto"/>
-        <w:rPr>
-          <w:rFonts w:ascii="Times New Roman" w:hAnsi="Times New Roman"/>
-          <w:sz w:val="24"/>
-          <w:szCs w:val="24"/>
-        </w:rPr>
-      </w:pPr>
+        <w:t>The plot looks s</w:t>
+      </w:r>
+      <w:r>
+        <w:rPr>
+          <w:rFonts w:ascii="Times New Roman" w:hAnsi="Times New Roman"/>
+          <w:sz w:val="24"/>
+          <w:szCs w:val="24"/>
+        </w:rPr>
+        <w:t xml:space="preserve">lightly </w:t>
+      </w:r>
+      <w:r>
+        <w:rPr>
+          <w:rFonts w:ascii="Times New Roman" w:hAnsi="Times New Roman"/>
+          <w:sz w:val="24"/>
+          <w:szCs w:val="24"/>
+        </w:rPr>
+        <w:t>better than the plot in Figure 2</w:t>
+      </w:r>
+      <w:r>
+        <w:rPr>
+          <w:rFonts w:ascii="Times New Roman" w:hAnsi="Times New Roman"/>
+          <w:sz w:val="24"/>
+          <w:szCs w:val="24"/>
+        </w:rPr>
+        <w:t xml:space="preserve"> because the different data groups remain closer together. In the case that a dimension were removed, the grouping would </w:t>
+      </w:r>
+      <w:proofErr w:type="gramStart"/>
+      <w:r>
+        <w:rPr>
+          <w:rFonts w:ascii="Times New Roman" w:hAnsi="Times New Roman"/>
+          <w:sz w:val="24"/>
+          <w:szCs w:val="24"/>
+        </w:rPr>
+        <w:t>be  more</w:t>
+      </w:r>
+      <w:proofErr w:type="gramEnd"/>
+      <w:r>
+        <w:rPr>
+          <w:rFonts w:ascii="Times New Roman" w:hAnsi="Times New Roman"/>
+          <w:sz w:val="24"/>
+          <w:szCs w:val="24"/>
+        </w:rPr>
+        <w:t xml:space="preserve"> or less preserved. </w:t>
+      </w:r>
+      <w:r>
+        <w:rPr>
+          <w:rFonts w:ascii="Times New Roman" w:hAnsi="Times New Roman"/>
+          <w:sz w:val="24"/>
+          <w:szCs w:val="24"/>
+        </w:rPr>
+        <w:t xml:space="preserve"> </w:t>
+      </w:r>
     </w:p>
     <w:p>
       <w:pPr>
@@ -622,11 +704,12 @@
           <w:sz w:val="24"/>
           <w:szCs w:val="24"/>
         </w:rPr>
+        <w:lastRenderedPageBreak/>
         <w:drawing>
           <wp:inline distT="0" distB="0" distL="0" distR="0">
-            <wp:extent cx="4183380" cy="3087861"/>
-            <wp:effectExtent l="0" t="0" r="7620" b="0"/>
-            <wp:docPr id="4" name="Picture 4" descr="C:\Users\Michael\workspaces\CS498\HW4\Problem3_4\part_c.png"/>
+            <wp:extent cx="5943600" cy="4380014"/>
+            <wp:effectExtent l="0" t="0" r="0" b="1905"/>
+            <wp:docPr id="8" name="Picture 8" descr="C:\Users\Michael\workspaces\CS498\HW4\Problem3_4\part_c.png"/>
             <wp:cNvGraphicFramePr>
               <a:graphicFrameLocks xmlns:a="http://schemas.openxmlformats.org/drawingml/2006/main" noChangeAspect="1"/>
             </wp:cNvGraphicFramePr>
@@ -634,7 +717,7 @@
               <a:graphicData uri="http://schemas.openxmlformats.org/drawingml/2006/picture">
                 <pic:pic xmlns:pic="http://schemas.openxmlformats.org/drawingml/2006/picture">
                   <pic:nvPicPr>
-                    <pic:cNvPr id="0" name="Picture 6" descr="C:\Users\Michael\workspaces\CS498\HW4\Problem3_4\part_c.png"/>
+                    <pic:cNvPr id="0" name="Picture 4" descr="C:\Users\Michael\workspaces\CS498\HW4\Problem3_4\part_c.png"/>
                     <pic:cNvPicPr>
                       <a:picLocks noChangeAspect="1" noChangeArrowheads="1"/>
                     </pic:cNvPicPr>
@@ -655,7 +738,7 @@
                   <pic:spPr bwMode="auto">
                     <a:xfrm>
                       <a:off x="0" y="0"/>
-                      <a:ext cx="4185744" cy="3089606"/>
+                      <a:ext cx="5943600" cy="4380014"/>
                     </a:xfrm>
                     <a:prstGeom prst="rect">
                       <a:avLst/>
@@ -678,19 +761,41 @@
         <w:jc w:val="center"/>
         <w:rPr>
           <w:rFonts w:ascii="Times New Roman" w:hAnsi="Times New Roman"/>
-          <w:b/>
-          <w:sz w:val="24"/>
-          <w:szCs w:val="24"/>
-        </w:rPr>
-      </w:pPr>
-      <w:r>
-        <w:rPr>
-          <w:rFonts w:ascii="Times New Roman" w:hAnsi="Times New Roman"/>
-          <w:b/>
-          <w:sz w:val="24"/>
-          <w:szCs w:val="24"/>
-        </w:rPr>
-        <w:t>Figure 3. Discriminative Directions of Iris data</w:t>
+          <w:sz w:val="24"/>
+          <w:szCs w:val="24"/>
+        </w:rPr>
+      </w:pPr>
+    </w:p>
+    <w:p>
+      <w:pPr>
+        <w:spacing w:after="0" w:line="240" w:lineRule="auto"/>
+        <w:jc w:val="center"/>
+        <w:rPr>
+          <w:rFonts w:ascii="Times New Roman" w:hAnsi="Times New Roman"/>
+          <w:b/>
+          <w:sz w:val="24"/>
+          <w:szCs w:val="24"/>
+        </w:rPr>
+      </w:pPr>
+      <w:r>
+        <w:rPr>
+          <w:rFonts w:ascii="Times New Roman" w:hAnsi="Times New Roman"/>
+          <w:b/>
+          <w:sz w:val="24"/>
+          <w:szCs w:val="24"/>
+        </w:rPr>
+        <w:t>Figure 3. D</w:t>
+      </w:r>
+      <w:bookmarkStart w:id="0" w:name="_GoBack"/>
+      <w:bookmarkEnd w:id="0"/>
+      <w:r>
+        <w:rPr>
+          <w:rFonts w:ascii="Times New Roman" w:hAnsi="Times New Roman"/>
+          <w:b/>
+          <w:sz w:val="24"/>
+          <w:szCs w:val="24"/>
+        </w:rPr>
+        <w:t>iscriminative Directions of Iris data</w:t>
       </w:r>
     </w:p>
     <w:sectPr>

</xml_diff>